<commit_message>
finish the draft of personal page. but need refine
</commit_message>
<xml_diff>
--- a/src/assets/resume.docx
+++ b/src/assets/resume.docx
@@ -194,17 +194,42 @@
         </w:numPr>
         <w:spacing w:lineRule="auto" w:line="312"/>
         <w:ind w:left="720" w:hanging="357"/>
-        <w:rPr>
-          <w:sz w:val="28"/>
-          <w:szCs w:val="28"/>
-        </w:rPr>
-      </w:pPr>
-      <w:r>
-        <w:rPr>
-          <w:sz w:val="28"/>
-          <w:szCs w:val="28"/>
-        </w:rPr>
-        <w:t>Membership in Engineer Strategy and Practice group (2016.9 – 2017.4)</w:t>
+        <w:rPr/>
+      </w:pPr>
+      <w:r>
+        <w:rPr>
+          <w:sz w:val="28"/>
+          <w:szCs w:val="28"/>
+        </w:rPr>
+        <w:t>Membership in Engineer Strategy and Practice group (201</w:t>
+      </w:r>
+      <w:r>
+        <w:rPr>
+          <w:sz w:val="28"/>
+          <w:szCs w:val="28"/>
+        </w:rPr>
+        <w:t>7</w:t>
+      </w:r>
+      <w:r>
+        <w:rPr>
+          <w:sz w:val="28"/>
+          <w:szCs w:val="28"/>
+        </w:rPr>
+        <w:t>.</w:t>
+      </w:r>
+      <w:r>
+        <w:rPr>
+          <w:sz w:val="28"/>
+          <w:szCs w:val="28"/>
+        </w:rPr>
+        <w:t>1</w:t>
+      </w:r>
+      <w:r>
+        <w:rPr>
+          <w:sz w:val="28"/>
+          <w:szCs w:val="28"/>
+        </w:rPr>
+        <w:t xml:space="preserve"> – 2017.4)</w:t>
       </w:r>
     </w:p>
     <w:p>
@@ -490,17 +515,67 @@
           <w:numId w:val="2"/>
         </w:numPr>
         <w:spacing w:lineRule="auto" w:line="240"/>
-        <w:rPr>
-          <w:sz w:val="28"/>
-          <w:szCs w:val="28"/>
-        </w:rPr>
-      </w:pPr>
-      <w:r>
-        <w:rPr>
-          <w:sz w:val="28"/>
-          <w:szCs w:val="28"/>
-        </w:rPr>
-        <w:t>Mainly design for smart chair for old people and participate in AI design</w:t>
+        <w:rPr/>
+      </w:pPr>
+      <w:r>
+        <w:rPr>
+          <w:sz w:val="28"/>
+          <w:szCs w:val="28"/>
+        </w:rPr>
+        <w:t>Main design</w:t>
+      </w:r>
+      <w:r>
+        <w:rPr>
+          <w:sz w:val="28"/>
+          <w:szCs w:val="28"/>
+        </w:rPr>
+        <w:t>er</w:t>
+      </w:r>
+      <w:r>
+        <w:rPr>
+          <w:sz w:val="28"/>
+          <w:szCs w:val="28"/>
+        </w:rPr>
+        <w:t xml:space="preserve"> for smart chair for old people </w:t>
+      </w:r>
+      <w:r>
+        <w:rPr>
+          <w:sz w:val="28"/>
+          <w:szCs w:val="28"/>
+        </w:rPr>
+        <w:t>using Arduino.</w:t>
+      </w:r>
+    </w:p>
+    <w:p>
+      <w:pPr>
+        <w:pStyle w:val="ListParagraph"/>
+        <w:numPr>
+          <w:ilvl w:val="1"/>
+          <w:numId w:val="2"/>
+        </w:numPr>
+        <w:spacing w:lineRule="auto" w:line="240"/>
+        <w:rPr/>
+      </w:pPr>
+      <w:r>
+        <w:rPr>
+          <w:sz w:val="28"/>
+          <w:szCs w:val="28"/>
+        </w:rPr>
+        <w:t>P</w:t>
+      </w:r>
+      <w:r>
+        <w:rPr>
+          <w:sz w:val="28"/>
+          <w:szCs w:val="28"/>
+        </w:rPr>
+        <w:t xml:space="preserve">articipate in AI design </w:t>
+      </w:r>
+      <w:r>
+        <w:rPr>
+          <w:sz w:val="28"/>
+          <w:szCs w:val="28"/>
+        </w:rPr>
+        <w:t>by C and corrospond libraries.</w:t>
       </w:r>
     </w:p>
     <w:p>
@@ -553,10 +628,7 @@
           <w:numId w:val="2"/>
         </w:numPr>
         <w:spacing w:lineRule="auto" w:line="240"/>
-        <w:rPr>
-          <w:sz w:val="28"/>
-          <w:szCs w:val="28"/>
-        </w:rPr>
+        <w:rPr/>
       </w:pPr>
       <w:r>
         <w:rPr>
@@ -570,21 +642,43 @@
       <w:pPr>
         <w:pStyle w:val="ListParagraph"/>
         <w:numPr>
+          <w:ilvl w:val="1"/>
+          <w:numId w:val="2"/>
+        </w:numPr>
+        <w:spacing w:lineRule="auto" w:line="240"/>
+        <w:rPr/>
+      </w:pPr>
+      <w:r>
+        <w:rPr>
+          <w:sz w:val="28"/>
+          <w:szCs w:val="28"/>
+        </w:rPr>
+        <w:t>4-hour course for review crucial points and past paper</w:t>
+      </w:r>
+    </w:p>
+    <w:p>
+      <w:pPr>
+        <w:pStyle w:val="ListParagraph"/>
+        <w:numPr>
           <w:ilvl w:val="0"/>
           <w:numId w:val="2"/>
         </w:numPr>
         <w:spacing w:lineRule="auto" w:line="240"/>
-        <w:rPr>
-          <w:sz w:val="28"/>
-          <w:szCs w:val="28"/>
-        </w:rPr>
-      </w:pPr>
-      <w:r>
-        <w:rPr>
-          <w:sz w:val="28"/>
-          <w:szCs w:val="28"/>
-        </w:rPr>
-        <w:t>ECE241 Final Project “Zero Hero4” (2017.11.8 – 11.29)</w:t>
+        <w:rPr/>
+      </w:pPr>
+      <w:r>
+        <w:rPr>
+          <w:sz w:val="28"/>
+          <w:szCs w:val="28"/>
+        </w:rPr>
+        <w:t>Game Project “Zero Hero4”</w:t>
+      </w:r>
+      <w:r>
+        <w:rPr>
+          <w:sz w:val="28"/>
+          <w:szCs w:val="28"/>
+        </w:rPr>
+        <w:t xml:space="preserve"> (2017.11.8 – 11.29)</w:t>
       </w:r>
     </w:p>
     <w:p>
@@ -679,17 +773,14 @@
           <w:numId w:val="2"/>
         </w:numPr>
         <w:spacing w:lineRule="auto" w:line="240"/>
-        <w:rPr>
-          <w:sz w:val="28"/>
-          <w:szCs w:val="28"/>
-        </w:rPr>
-      </w:pPr>
-      <w:r>
-        <w:rPr>
-          <w:sz w:val="28"/>
-          <w:szCs w:val="28"/>
-        </w:rPr>
-        <w:t xml:space="preserve">Lego Block robot </w:t>
+        <w:rPr/>
+      </w:pPr>
+      <w:r>
+        <w:rPr>
+          <w:sz w:val="28"/>
+          <w:szCs w:val="28"/>
+        </w:rPr>
+        <w:t>Lego Block robot with DE1-Soc Board.</w:t>
       </w:r>
     </w:p>
     <w:p>
@@ -700,17 +791,21 @@
           <w:numId w:val="2"/>
         </w:numPr>
         <w:spacing w:lineRule="auto" w:line="240"/>
-        <w:rPr>
-          <w:sz w:val="28"/>
-          <w:szCs w:val="28"/>
-        </w:rPr>
-      </w:pPr>
-      <w:r>
-        <w:rPr>
-          <w:sz w:val="28"/>
-          <w:szCs w:val="28"/>
-        </w:rPr>
-        <w:t>FPGA with Assembly Program</w:t>
+        <w:rPr/>
+      </w:pPr>
+      <w:r>
+        <w:rPr>
+          <w:sz w:val="28"/>
+          <w:szCs w:val="28"/>
+        </w:rPr>
+        <w:t>FPGA with Assembly Progra</w:t>
+      </w:r>
+      <w:r>
+        <w:rPr>
+          <w:sz w:val="28"/>
+          <w:szCs w:val="28"/>
+        </w:rPr>
+        <w:t>m to control the robot and showing the score with VGA monitor.</w:t>
       </w:r>
     </w:p>
     <w:p>
@@ -721,10 +816,7 @@
           <w:numId w:val="2"/>
         </w:numPr>
         <w:spacing w:lineRule="auto" w:line="240"/>
-        <w:rPr>
-          <w:sz w:val="28"/>
-          <w:szCs w:val="28"/>
-        </w:rPr>
+        <w:rPr/>
       </w:pPr>
       <w:r>
         <w:rPr>
@@ -742,17 +834,28 @@
           <w:numId w:val="2"/>
         </w:numPr>
         <w:spacing w:lineRule="auto" w:line="240"/>
-        <w:rPr>
-          <w:sz w:val="28"/>
-          <w:szCs w:val="28"/>
-        </w:rPr>
-      </w:pPr>
-      <w:r>
-        <w:rPr>
-          <w:sz w:val="28"/>
-          <w:szCs w:val="28"/>
-        </w:rPr>
-        <w:t>A map construct by C++</w:t>
+        <w:rPr/>
+      </w:pPr>
+      <w:r>
+        <w:rPr>
+          <w:sz w:val="28"/>
+          <w:szCs w:val="28"/>
+        </w:rPr>
+        <w:t xml:space="preserve">A </w:t>
+      </w:r>
+      <w:r>
+        <w:rPr>
+          <w:sz w:val="28"/>
+          <w:szCs w:val="28"/>
+        </w:rPr>
+        <w:t xml:space="preserve">tourist </w:t>
+      </w:r>
+      <w:r>
+        <w:rPr>
+          <w:sz w:val="28"/>
+          <w:szCs w:val="28"/>
+        </w:rPr>
+        <w:t>map construct by C++</w:t>
       </w:r>
     </w:p>
     <w:p>
@@ -773,7 +876,21 @@
           <w:sz w:val="28"/>
           <w:szCs w:val="28"/>
         </w:rPr>
-        <w:t>Team leader, being responsible for back-end and algorithms</w:t>
+        <w:t xml:space="preserve">Team leader, being responsible for back-end </w:t>
+      </w:r>
+      <w:r>
+        <w:rPr>
+          <w:sz w:val="28"/>
+          <w:szCs w:val="28"/>
+        </w:rPr>
+        <w:t xml:space="preserve">data structure </w:t>
+      </w:r>
+      <w:r>
+        <w:rPr>
+          <w:sz w:val="28"/>
+          <w:szCs w:val="28"/>
+        </w:rPr>
+        <w:t>and algorithms</w:t>
       </w:r>
     </w:p>
     <w:p>
@@ -836,7 +953,7 @@
           <w:sz w:val="28"/>
           <w:szCs w:val="28"/>
         </w:rPr>
-        <w:t>Construct web server and database for system</w:t>
+        <w:t>Construct web server and PostgreSQL  database for system</w:t>
       </w:r>
     </w:p>
     <w:p>
@@ -847,17 +964,35 @@
           <w:numId w:val="2"/>
         </w:numPr>
         <w:spacing w:lineRule="auto" w:line="240"/>
-        <w:rPr>
-          <w:sz w:val="28"/>
-          <w:szCs w:val="28"/>
-        </w:rPr>
-      </w:pPr>
-      <w:r>
-        <w:rPr>
-          <w:sz w:val="28"/>
-          <w:szCs w:val="28"/>
-        </w:rPr>
-        <w:t>Using “Front End Separation”. Using “React+Dva+Antd” for web construction. Using Golang for backend files analysis. Using PostgreSQL for database.</w:t>
+        <w:rPr/>
+      </w:pPr>
+      <w:r>
+        <w:rPr>
+          <w:sz w:val="28"/>
+          <w:szCs w:val="28"/>
+        </w:rPr>
+        <w:t>Based on</w:t>
+      </w:r>
+      <w:r>
+        <w:rPr>
+          <w:sz w:val="28"/>
+          <w:szCs w:val="28"/>
+        </w:rPr>
+        <w:t xml:space="preserve"> “Front End Separation”, Using “React+Dva+Antd” for web construction. </w:t>
+      </w:r>
+      <w:r>
+        <w:rPr>
+          <w:sz w:val="28"/>
+          <w:szCs w:val="28"/>
+        </w:rPr>
+        <w:t xml:space="preserve">Applying </w:t>
+      </w:r>
+      <w:r>
+        <w:rPr>
+          <w:sz w:val="28"/>
+          <w:szCs w:val="28"/>
+        </w:rPr>
+        <w:t xml:space="preserve">Golang for backend files analysis. </w:t>
       </w:r>
     </w:p>
     <w:p>
@@ -2154,6 +2289,136 @@
       <w:rFonts w:cs="Wingdings"/>
     </w:rPr>
   </w:style>
+  <w:style w:type="character" w:styleId="ListLabel35">
+    <w:name w:val="ListLabel 35"/>
+    <w:qFormat/>
+    <w:rPr>
+      <w:rFonts w:cs="Calibri"/>
+      <w:sz w:val="28"/>
+    </w:rPr>
+  </w:style>
+  <w:style w:type="character" w:styleId="ListLabel36">
+    <w:name w:val="ListLabel 36"/>
+    <w:qFormat/>
+    <w:rPr>
+      <w:rFonts w:cs="Courier New"/>
+      <w:sz w:val="28"/>
+    </w:rPr>
+  </w:style>
+  <w:style w:type="character" w:styleId="ListLabel37">
+    <w:name w:val="ListLabel 37"/>
+    <w:qFormat/>
+    <w:rPr>
+      <w:rFonts w:cs="Wingdings"/>
+    </w:rPr>
+  </w:style>
+  <w:style w:type="character" w:styleId="ListLabel38">
+    <w:name w:val="ListLabel 38"/>
+    <w:qFormat/>
+    <w:rPr>
+      <w:rFonts w:cs="Symbol"/>
+    </w:rPr>
+  </w:style>
+  <w:style w:type="character" w:styleId="ListLabel39">
+    <w:name w:val="ListLabel 39"/>
+    <w:qFormat/>
+    <w:rPr>
+      <w:rFonts w:cs="Courier New"/>
+    </w:rPr>
+  </w:style>
+  <w:style w:type="character" w:styleId="ListLabel40">
+    <w:name w:val="ListLabel 40"/>
+    <w:qFormat/>
+    <w:rPr>
+      <w:rFonts w:cs="Wingdings"/>
+    </w:rPr>
+  </w:style>
+  <w:style w:type="character" w:styleId="ListLabel41">
+    <w:name w:val="ListLabel 41"/>
+    <w:qFormat/>
+    <w:rPr>
+      <w:rFonts w:cs="Symbol"/>
+    </w:rPr>
+  </w:style>
+  <w:style w:type="character" w:styleId="ListLabel42">
+    <w:name w:val="ListLabel 42"/>
+    <w:qFormat/>
+    <w:rPr>
+      <w:rFonts w:cs="Courier New"/>
+    </w:rPr>
+  </w:style>
+  <w:style w:type="character" w:styleId="ListLabel43">
+    <w:name w:val="ListLabel 43"/>
+    <w:qFormat/>
+    <w:rPr>
+      <w:rFonts w:cs="Wingdings"/>
+    </w:rPr>
+  </w:style>
+  <w:style w:type="character" w:styleId="ListLabel44">
+    <w:name w:val="ListLabel 44"/>
+    <w:qFormat/>
+    <w:rPr>
+      <w:rFonts w:cs="Calibri"/>
+      <w:sz w:val="28"/>
+    </w:rPr>
+  </w:style>
+  <w:style w:type="character" w:styleId="ListLabel45">
+    <w:name w:val="ListLabel 45"/>
+    <w:qFormat/>
+    <w:rPr>
+      <w:rFonts w:cs="Courier New"/>
+      <w:sz w:val="28"/>
+    </w:rPr>
+  </w:style>
+  <w:style w:type="character" w:styleId="ListLabel46">
+    <w:name w:val="ListLabel 46"/>
+    <w:qFormat/>
+    <w:rPr>
+      <w:rFonts w:cs="Wingdings"/>
+    </w:rPr>
+  </w:style>
+  <w:style w:type="character" w:styleId="ListLabel47">
+    <w:name w:val="ListLabel 47"/>
+    <w:qFormat/>
+    <w:rPr>
+      <w:rFonts w:cs="Symbol"/>
+    </w:rPr>
+  </w:style>
+  <w:style w:type="character" w:styleId="ListLabel48">
+    <w:name w:val="ListLabel 48"/>
+    <w:qFormat/>
+    <w:rPr>
+      <w:rFonts w:cs="Courier New"/>
+    </w:rPr>
+  </w:style>
+  <w:style w:type="character" w:styleId="ListLabel49">
+    <w:name w:val="ListLabel 49"/>
+    <w:qFormat/>
+    <w:rPr>
+      <w:rFonts w:cs="Wingdings"/>
+    </w:rPr>
+  </w:style>
+  <w:style w:type="character" w:styleId="ListLabel50">
+    <w:name w:val="ListLabel 50"/>
+    <w:qFormat/>
+    <w:rPr>
+      <w:rFonts w:cs="Symbol"/>
+    </w:rPr>
+  </w:style>
+  <w:style w:type="character" w:styleId="ListLabel51">
+    <w:name w:val="ListLabel 51"/>
+    <w:qFormat/>
+    <w:rPr>
+      <w:rFonts w:cs="Courier New"/>
+    </w:rPr>
+  </w:style>
+  <w:style w:type="character" w:styleId="ListLabel52">
+    <w:name w:val="ListLabel 52"/>
+    <w:qFormat/>
+    <w:rPr>
+      <w:rFonts w:cs="Wingdings"/>
+    </w:rPr>
+  </w:style>
   <w:style w:type="paragraph" w:styleId="Heading">
     <w:name w:val="Heading"/>
     <w:basedOn w:val="Normal"/>

</xml_diff>